<commit_message>
Modify dbscript and db document.
</commit_message>
<xml_diff>
--- a/doc/28伴侣数据库设计.docx
+++ b/doc/28伴侣数据库设计.docx
@@ -50,6 +50,30 @@
         </w:rPr>
         <w:t>源数据</w:t>
       </w:r>
+      <w:r>
+        <w:rPr>
+          <w:rFonts w:ascii="微软雅黑" w:eastAsia="微软雅黑" w:hAnsi="微软雅黑" w:hint="eastAsia"/>
+          <w:b/>
+          <w:szCs w:val="21"/>
+        </w:rPr>
+        <w:t>【</w:t>
+      </w:r>
+      <w:r>
+        <w:rPr>
+          <w:rFonts w:ascii="微软雅黑" w:eastAsia="微软雅黑" w:hAnsi="微软雅黑"/>
+          <w:b/>
+          <w:szCs w:val="21"/>
+        </w:rPr>
+        <w:t>SourceData_28_Beijing</w:t>
+      </w:r>
+      <w:r>
+        <w:rPr>
+          <w:rFonts w:ascii="微软雅黑" w:eastAsia="微软雅黑" w:hAnsi="微软雅黑" w:hint="eastAsia"/>
+          <w:b/>
+          <w:szCs w:val="21"/>
+        </w:rPr>
+        <w:t>】</w:t>
+      </w:r>
     </w:p>
     <w:tbl>
       <w:tblPr>
@@ -164,7 +188,16 @@
                 <w:sz w:val="20"/>
                 <w:szCs w:val="20"/>
               </w:rPr>
-              <w:t>是否为空</w:t>
+              <w:t>允许</w:t>
+            </w:r>
+            <w:r>
+              <w:rPr>
+                <w:rFonts w:ascii="微软雅黑" w:eastAsia="微软雅黑" w:hAnsi="微软雅黑" w:hint="eastAsia"/>
+                <w:b/>
+                <w:sz w:val="20"/>
+                <w:szCs w:val="20"/>
+              </w:rPr>
+              <w:t>为空</w:t>
             </w:r>
           </w:p>
         </w:tc>
@@ -481,7 +514,7 @@
                 <w:sz w:val="20"/>
                 <w:szCs w:val="20"/>
               </w:rPr>
-              <w:t>否</w:t>
+              <w:t>是</w:t>
             </w:r>
           </w:p>
         </w:tc>
@@ -1267,6 +1300,30 @@
         </w:rPr>
         <w:t>源数据</w:t>
       </w:r>
+      <w:r>
+        <w:rPr>
+          <w:rFonts w:ascii="微软雅黑" w:eastAsia="微软雅黑" w:hAnsi="微软雅黑" w:hint="eastAsia"/>
+          <w:b/>
+          <w:szCs w:val="21"/>
+        </w:rPr>
+        <w:t>【</w:t>
+      </w:r>
+      <w:r>
+        <w:rPr>
+          <w:rFonts w:ascii="微软雅黑" w:eastAsia="微软雅黑" w:hAnsi="微软雅黑"/>
+          <w:b/>
+          <w:szCs w:val="21"/>
+        </w:rPr>
+        <w:t>SourceData_28_Canada</w:t>
+      </w:r>
+      <w:r>
+        <w:rPr>
+          <w:rFonts w:ascii="微软雅黑" w:eastAsia="微软雅黑" w:hAnsi="微软雅黑" w:hint="eastAsia"/>
+          <w:b/>
+          <w:szCs w:val="21"/>
+        </w:rPr>
+        <w:t>】</w:t>
+      </w:r>
     </w:p>
     <w:tbl>
       <w:tblPr>
@@ -1381,7 +1438,16 @@
                 <w:sz w:val="20"/>
                 <w:szCs w:val="20"/>
               </w:rPr>
-              <w:t>是否为空</w:t>
+              <w:t>允许</w:t>
+            </w:r>
+            <w:r>
+              <w:rPr>
+                <w:rFonts w:ascii="微软雅黑" w:eastAsia="微软雅黑" w:hAnsi="微软雅黑" w:hint="eastAsia"/>
+                <w:b/>
+                <w:sz w:val="20"/>
+                <w:szCs w:val="20"/>
+              </w:rPr>
+              <w:t>为空</w:t>
             </w:r>
           </w:p>
         </w:tc>
@@ -1698,7 +1764,7 @@
                 <w:sz w:val="20"/>
                 <w:szCs w:val="20"/>
               </w:rPr>
-              <w:t>否</w:t>
+              <w:t>是</w:t>
             </w:r>
           </w:p>
         </w:tc>
@@ -2485,6 +2551,30 @@
         </w:rPr>
         <w:t>计算公式网站</w:t>
       </w:r>
+      <w:r>
+        <w:rPr>
+          <w:rFonts w:ascii="微软雅黑" w:eastAsia="微软雅黑" w:hAnsi="微软雅黑" w:hint="eastAsia"/>
+          <w:b/>
+          <w:szCs w:val="21"/>
+        </w:rPr>
+        <w:t>[【</w:t>
+      </w:r>
+      <w:r>
+        <w:rPr>
+          <w:rFonts w:ascii="微软雅黑" w:eastAsia="微软雅黑" w:hAnsi="微软雅黑" w:hint="eastAsia"/>
+          <w:b/>
+          <w:szCs w:val="21"/>
+        </w:rPr>
+        <w:t>UseSite</w:t>
+      </w:r>
+      <w:r>
+        <w:rPr>
+          <w:rFonts w:ascii="微软雅黑" w:eastAsia="微软雅黑" w:hAnsi="微软雅黑" w:hint="eastAsia"/>
+          <w:b/>
+          <w:szCs w:val="21"/>
+        </w:rPr>
+        <w:t>】</w:t>
+      </w:r>
     </w:p>
     <w:tbl>
       <w:tblPr>
@@ -2599,7 +2689,16 @@
                 <w:sz w:val="20"/>
                 <w:szCs w:val="20"/>
               </w:rPr>
-              <w:t>是否为空</w:t>
+              <w:t>允许</w:t>
+            </w:r>
+            <w:r>
+              <w:rPr>
+                <w:rFonts w:ascii="微软雅黑" w:eastAsia="微软雅黑" w:hAnsi="微软雅黑" w:hint="eastAsia"/>
+                <w:b/>
+                <w:sz w:val="20"/>
+                <w:szCs w:val="20"/>
+              </w:rPr>
+              <w:t>为空</w:t>
             </w:r>
           </w:p>
         </w:tc>
@@ -2692,15 +2791,7 @@
                 <w:sz w:val="20"/>
                 <w:szCs w:val="20"/>
               </w:rPr>
-              <w:t>是，</w:t>
-            </w:r>
-            <w:r>
-              <w:rPr>
-                <w:rFonts w:ascii="微软雅黑" w:eastAsia="微软雅黑" w:hAnsi="微软雅黑" w:hint="eastAsia"/>
-                <w:sz w:val="20"/>
-                <w:szCs w:val="20"/>
-              </w:rPr>
-              <w:t>自增</w:t>
+              <w:t>是</w:t>
             </w:r>
           </w:p>
         </w:tc>
@@ -2857,6 +2948,2339 @@
                 <w:szCs w:val="20"/>
               </w:rPr>
               <w:t>网站名称</w:t>
+            </w:r>
+          </w:p>
+        </w:tc>
+      </w:tr>
+    </w:tbl>
+    <w:p>
+      <w:pPr>
+        <w:rPr>
+          <w:rFonts w:ascii="微软雅黑" w:eastAsia="微软雅黑" w:hAnsi="微软雅黑"/>
+          <w:b/>
+          <w:szCs w:val="21"/>
+        </w:rPr>
+      </w:pPr>
+      <w:r>
+        <w:rPr>
+          <w:rFonts w:ascii="微软雅黑" w:eastAsia="微软雅黑" w:hAnsi="微软雅黑" w:hint="eastAsia"/>
+          <w:b/>
+          <w:szCs w:val="21"/>
+        </w:rPr>
+        <w:t>表</w:t>
+      </w:r>
+      <w:r>
+        <w:rPr>
+          <w:rFonts w:ascii="微软雅黑" w:eastAsia="微软雅黑" w:hAnsi="微软雅黑" w:hint="eastAsia"/>
+          <w:b/>
+          <w:szCs w:val="21"/>
+        </w:rPr>
+        <w:t>4</w:t>
+      </w:r>
+      <w:r>
+        <w:rPr>
+          <w:rFonts w:ascii="微软雅黑" w:eastAsia="微软雅黑" w:hAnsi="微软雅黑" w:hint="eastAsia"/>
+          <w:b/>
+          <w:szCs w:val="21"/>
+        </w:rPr>
+        <w:t>：</w:t>
+      </w:r>
+      <w:r>
+        <w:rPr>
+          <w:rFonts w:ascii="微软雅黑" w:eastAsia="微软雅黑" w:hAnsi="微软雅黑" w:hint="eastAsia"/>
+          <w:b/>
+          <w:szCs w:val="21"/>
+        </w:rPr>
+        <w:t>28开奖结果类型字典表</w:t>
+      </w:r>
+      <w:r>
+        <w:rPr>
+          <w:rFonts w:ascii="微软雅黑" w:eastAsia="微软雅黑" w:hAnsi="微软雅黑" w:hint="eastAsia"/>
+          <w:b/>
+          <w:szCs w:val="21"/>
+        </w:rPr>
+        <w:t>【</w:t>
+      </w:r>
+      <w:r>
+        <w:rPr>
+          <w:rFonts w:ascii="微软雅黑" w:eastAsia="微软雅黑" w:hAnsi="微软雅黑"/>
+          <w:b/>
+          <w:szCs w:val="21"/>
+        </w:rPr>
+        <w:t>ResultCategory_28</w:t>
+      </w:r>
+      <w:r>
+        <w:rPr>
+          <w:rFonts w:ascii="微软雅黑" w:eastAsia="微软雅黑" w:hAnsi="微软雅黑" w:hint="eastAsia"/>
+          <w:b/>
+          <w:szCs w:val="21"/>
+        </w:rPr>
+        <w:t>】</w:t>
+      </w:r>
+    </w:p>
+    <w:tbl>
+      <w:tblPr>
+        <w:tblStyle w:val="a5"/>
+        <w:tblW w:w="0" w:type="auto"/>
+        <w:tblLook w:val="04A0"/>
+      </w:tblPr>
+      <w:tblGrid>
+        <w:gridCol w:w="2136"/>
+        <w:gridCol w:w="1501"/>
+        <w:gridCol w:w="1127"/>
+        <w:gridCol w:w="1440"/>
+        <w:gridCol w:w="2318"/>
+      </w:tblGrid>
+      <w:tr>
+        <w:trPr>
+          <w:trHeight w:val="496"/>
+        </w:trPr>
+        <w:tc>
+          <w:tcPr>
+            <w:tcW w:w="2136" w:type="dxa"/>
+            <w:shd w:val="clear" w:color="auto" w:fill="BFBFBF" w:themeFill="background1" w:themeFillShade="BF"/>
+          </w:tcPr>
+          <w:p>
+            <w:pPr>
+              <w:rPr>
+                <w:rFonts w:ascii="微软雅黑" w:eastAsia="微软雅黑" w:hAnsi="微软雅黑"/>
+                <w:b/>
+                <w:sz w:val="20"/>
+                <w:szCs w:val="20"/>
+              </w:rPr>
+            </w:pPr>
+            <w:r>
+              <w:rPr>
+                <w:rFonts w:ascii="微软雅黑" w:eastAsia="微软雅黑" w:hAnsi="微软雅黑" w:hint="eastAsia"/>
+                <w:b/>
+                <w:sz w:val="20"/>
+                <w:szCs w:val="20"/>
+              </w:rPr>
+              <w:t>字段名</w:t>
+            </w:r>
+          </w:p>
+        </w:tc>
+        <w:tc>
+          <w:tcPr>
+            <w:tcW w:w="1501" w:type="dxa"/>
+            <w:shd w:val="clear" w:color="auto" w:fill="BFBFBF" w:themeFill="background1" w:themeFillShade="BF"/>
+          </w:tcPr>
+          <w:p>
+            <w:pPr>
+              <w:rPr>
+                <w:rFonts w:ascii="微软雅黑" w:eastAsia="微软雅黑" w:hAnsi="微软雅黑"/>
+                <w:b/>
+                <w:sz w:val="20"/>
+                <w:szCs w:val="20"/>
+              </w:rPr>
+            </w:pPr>
+            <w:r>
+              <w:rPr>
+                <w:rFonts w:ascii="微软雅黑" w:eastAsia="微软雅黑" w:hAnsi="微软雅黑" w:hint="eastAsia"/>
+                <w:b/>
+                <w:sz w:val="20"/>
+                <w:szCs w:val="20"/>
+              </w:rPr>
+              <w:t>类型</w:t>
+            </w:r>
+          </w:p>
+        </w:tc>
+        <w:tc>
+          <w:tcPr>
+            <w:tcW w:w="1127" w:type="dxa"/>
+            <w:shd w:val="clear" w:color="auto" w:fill="BFBFBF" w:themeFill="background1" w:themeFillShade="BF"/>
+          </w:tcPr>
+          <w:p>
+            <w:pPr>
+              <w:rPr>
+                <w:rFonts w:ascii="微软雅黑" w:eastAsia="微软雅黑" w:hAnsi="微软雅黑"/>
+                <w:b/>
+                <w:sz w:val="20"/>
+                <w:szCs w:val="20"/>
+              </w:rPr>
+            </w:pPr>
+            <w:r>
+              <w:rPr>
+                <w:rFonts w:ascii="微软雅黑" w:eastAsia="微软雅黑" w:hAnsi="微软雅黑" w:hint="eastAsia"/>
+                <w:b/>
+                <w:sz w:val="20"/>
+                <w:szCs w:val="20"/>
+              </w:rPr>
+              <w:t>是否主键</w:t>
+            </w:r>
+          </w:p>
+        </w:tc>
+        <w:tc>
+          <w:tcPr>
+            <w:tcW w:w="1440" w:type="dxa"/>
+            <w:shd w:val="clear" w:color="auto" w:fill="BFBFBF" w:themeFill="background1" w:themeFillShade="BF"/>
+          </w:tcPr>
+          <w:p>
+            <w:pPr>
+              <w:rPr>
+                <w:rFonts w:ascii="微软雅黑" w:eastAsia="微软雅黑" w:hAnsi="微软雅黑"/>
+                <w:b/>
+                <w:sz w:val="20"/>
+                <w:szCs w:val="20"/>
+              </w:rPr>
+            </w:pPr>
+            <w:r>
+              <w:rPr>
+                <w:rFonts w:ascii="微软雅黑" w:eastAsia="微软雅黑" w:hAnsi="微软雅黑" w:hint="eastAsia"/>
+                <w:b/>
+                <w:sz w:val="20"/>
+                <w:szCs w:val="20"/>
+              </w:rPr>
+              <w:t>允许</w:t>
+            </w:r>
+            <w:r>
+              <w:rPr>
+                <w:rFonts w:ascii="微软雅黑" w:eastAsia="微软雅黑" w:hAnsi="微软雅黑" w:hint="eastAsia"/>
+                <w:b/>
+                <w:sz w:val="20"/>
+                <w:szCs w:val="20"/>
+              </w:rPr>
+              <w:t>为空</w:t>
+            </w:r>
+          </w:p>
+        </w:tc>
+        <w:tc>
+          <w:tcPr>
+            <w:tcW w:w="2318" w:type="dxa"/>
+            <w:shd w:val="clear" w:color="auto" w:fill="BFBFBF" w:themeFill="background1" w:themeFillShade="BF"/>
+          </w:tcPr>
+          <w:p>
+            <w:pPr>
+              <w:rPr>
+                <w:rFonts w:ascii="微软雅黑" w:eastAsia="微软雅黑" w:hAnsi="微软雅黑"/>
+                <w:b/>
+                <w:sz w:val="20"/>
+                <w:szCs w:val="20"/>
+              </w:rPr>
+            </w:pPr>
+            <w:r>
+              <w:rPr>
+                <w:rFonts w:ascii="微软雅黑" w:eastAsia="微软雅黑" w:hAnsi="微软雅黑" w:hint="eastAsia"/>
+                <w:b/>
+                <w:sz w:val="20"/>
+                <w:szCs w:val="20"/>
+              </w:rPr>
+              <w:t>说明</w:t>
+            </w:r>
+          </w:p>
+        </w:tc>
+      </w:tr>
+      <w:tr>
+        <w:tc>
+          <w:tcPr>
+            <w:tcW w:w="2136" w:type="dxa"/>
+          </w:tcPr>
+          <w:p>
+            <w:pPr>
+              <w:rPr>
+                <w:rFonts w:ascii="微软雅黑" w:eastAsia="微软雅黑" w:hAnsi="微软雅黑"/>
+                <w:sz w:val="20"/>
+                <w:szCs w:val="20"/>
+              </w:rPr>
+            </w:pPr>
+            <w:r>
+              <w:rPr>
+                <w:rFonts w:ascii="微软雅黑" w:eastAsia="微软雅黑" w:hAnsi="微软雅黑"/>
+                <w:sz w:val="20"/>
+                <w:szCs w:val="20"/>
+              </w:rPr>
+              <w:t>RetNum</w:t>
+            </w:r>
+          </w:p>
+        </w:tc>
+        <w:tc>
+          <w:tcPr>
+            <w:tcW w:w="1501" w:type="dxa"/>
+          </w:tcPr>
+          <w:p>
+            <w:pPr>
+              <w:rPr>
+                <w:rFonts w:ascii="微软雅黑" w:eastAsia="微软雅黑" w:hAnsi="微软雅黑"/>
+                <w:sz w:val="20"/>
+                <w:szCs w:val="20"/>
+              </w:rPr>
+            </w:pPr>
+            <w:r>
+              <w:rPr>
+                <w:rFonts w:ascii="微软雅黑" w:eastAsia="微软雅黑" w:hAnsi="微软雅黑"/>
+                <w:sz w:val="20"/>
+                <w:szCs w:val="20"/>
+              </w:rPr>
+              <w:t>int</w:t>
+            </w:r>
+          </w:p>
+        </w:tc>
+        <w:tc>
+          <w:tcPr>
+            <w:tcW w:w="1127" w:type="dxa"/>
+          </w:tcPr>
+          <w:p>
+            <w:pPr>
+              <w:rPr>
+                <w:rFonts w:ascii="微软雅黑" w:eastAsia="微软雅黑" w:hAnsi="微软雅黑"/>
+                <w:sz w:val="20"/>
+                <w:szCs w:val="20"/>
+              </w:rPr>
+            </w:pPr>
+            <w:r>
+              <w:rPr>
+                <w:rFonts w:ascii="微软雅黑" w:eastAsia="微软雅黑" w:hAnsi="微软雅黑" w:hint="eastAsia"/>
+                <w:sz w:val="20"/>
+                <w:szCs w:val="20"/>
+              </w:rPr>
+              <w:t>是</w:t>
+            </w:r>
+          </w:p>
+        </w:tc>
+        <w:tc>
+          <w:tcPr>
+            <w:tcW w:w="1440" w:type="dxa"/>
+          </w:tcPr>
+          <w:p>
+            <w:pPr>
+              <w:rPr>
+                <w:rFonts w:ascii="微软雅黑" w:eastAsia="微软雅黑" w:hAnsi="微软雅黑"/>
+                <w:sz w:val="20"/>
+                <w:szCs w:val="20"/>
+              </w:rPr>
+            </w:pPr>
+            <w:r>
+              <w:rPr>
+                <w:rFonts w:ascii="微软雅黑" w:eastAsia="微软雅黑" w:hAnsi="微软雅黑" w:hint="eastAsia"/>
+                <w:sz w:val="20"/>
+                <w:szCs w:val="20"/>
+              </w:rPr>
+              <w:t>NOT NULL</w:t>
+            </w:r>
+          </w:p>
+        </w:tc>
+        <w:tc>
+          <w:tcPr>
+            <w:tcW w:w="2318" w:type="dxa"/>
+          </w:tcPr>
+          <w:p>
+            <w:pPr>
+              <w:rPr>
+                <w:rFonts w:ascii="微软雅黑" w:eastAsia="微软雅黑" w:hAnsi="微软雅黑"/>
+                <w:sz w:val="20"/>
+                <w:szCs w:val="20"/>
+              </w:rPr>
+            </w:pPr>
+            <w:r>
+              <w:rPr>
+                <w:rFonts w:ascii="微软雅黑" w:eastAsia="微软雅黑" w:hAnsi="微软雅黑" w:hint="eastAsia"/>
+                <w:sz w:val="20"/>
+                <w:szCs w:val="20"/>
+              </w:rPr>
+              <w:t>结果</w:t>
+            </w:r>
+          </w:p>
+        </w:tc>
+      </w:tr>
+      <w:tr>
+        <w:tc>
+          <w:tcPr>
+            <w:tcW w:w="2136" w:type="dxa"/>
+          </w:tcPr>
+          <w:p>
+            <w:pPr>
+              <w:rPr>
+                <w:rFonts w:ascii="微软雅黑" w:eastAsia="微软雅黑" w:hAnsi="微软雅黑"/>
+                <w:sz w:val="20"/>
+                <w:szCs w:val="20"/>
+              </w:rPr>
+            </w:pPr>
+            <w:r>
+              <w:rPr>
+                <w:rFonts w:ascii="微软雅黑" w:eastAsia="微软雅黑" w:hAnsi="微软雅黑"/>
+                <w:sz w:val="20"/>
+                <w:szCs w:val="20"/>
+              </w:rPr>
+              <w:t>BigOrSmall</w:t>
+            </w:r>
+          </w:p>
+        </w:tc>
+        <w:tc>
+          <w:tcPr>
+            <w:tcW w:w="1501" w:type="dxa"/>
+          </w:tcPr>
+          <w:p>
+            <w:pPr>
+              <w:rPr>
+                <w:rFonts w:ascii="微软雅黑" w:eastAsia="微软雅黑" w:hAnsi="微软雅黑"/>
+                <w:sz w:val="20"/>
+                <w:szCs w:val="20"/>
+              </w:rPr>
+            </w:pPr>
+            <w:r>
+              <w:rPr>
+                <w:rFonts w:ascii="微软雅黑" w:eastAsia="微软雅黑" w:hAnsi="微软雅黑"/>
+                <w:sz w:val="20"/>
+                <w:szCs w:val="20"/>
+              </w:rPr>
+              <w:t>nvarchar(50)</w:t>
+            </w:r>
+          </w:p>
+        </w:tc>
+        <w:tc>
+          <w:tcPr>
+            <w:tcW w:w="1127" w:type="dxa"/>
+          </w:tcPr>
+          <w:p>
+            <w:pPr>
+              <w:rPr>
+                <w:rFonts w:ascii="微软雅黑" w:eastAsia="微软雅黑" w:hAnsi="微软雅黑"/>
+                <w:sz w:val="20"/>
+                <w:szCs w:val="20"/>
+              </w:rPr>
+            </w:pPr>
+            <w:r>
+              <w:rPr>
+                <w:rFonts w:ascii="微软雅黑" w:eastAsia="微软雅黑" w:hAnsi="微软雅黑" w:hint="eastAsia"/>
+                <w:sz w:val="20"/>
+                <w:szCs w:val="20"/>
+              </w:rPr>
+              <w:t>否</w:t>
+            </w:r>
+          </w:p>
+        </w:tc>
+        <w:tc>
+          <w:tcPr>
+            <w:tcW w:w="1440" w:type="dxa"/>
+          </w:tcPr>
+          <w:p>
+            <w:pPr>
+              <w:rPr>
+                <w:rFonts w:ascii="微软雅黑" w:eastAsia="微软雅黑" w:hAnsi="微软雅黑"/>
+                <w:sz w:val="20"/>
+                <w:szCs w:val="20"/>
+              </w:rPr>
+            </w:pPr>
+            <w:r>
+              <w:rPr>
+                <w:rFonts w:ascii="微软雅黑" w:eastAsia="微软雅黑" w:hAnsi="微软雅黑" w:hint="eastAsia"/>
+                <w:sz w:val="20"/>
+                <w:szCs w:val="20"/>
+              </w:rPr>
+              <w:t>NOT NULL</w:t>
+            </w:r>
+          </w:p>
+        </w:tc>
+        <w:tc>
+          <w:tcPr>
+            <w:tcW w:w="2318" w:type="dxa"/>
+          </w:tcPr>
+          <w:p>
+            <w:pPr>
+              <w:rPr>
+                <w:rFonts w:ascii="微软雅黑" w:eastAsia="微软雅黑" w:hAnsi="微软雅黑"/>
+                <w:sz w:val="20"/>
+                <w:szCs w:val="20"/>
+              </w:rPr>
+            </w:pPr>
+            <w:r>
+              <w:rPr>
+                <w:rFonts w:ascii="微软雅黑" w:eastAsia="微软雅黑" w:hAnsi="微软雅黑" w:hint="eastAsia"/>
+                <w:sz w:val="20"/>
+                <w:szCs w:val="20"/>
+              </w:rPr>
+              <w:t>结果是大或者小</w:t>
+            </w:r>
+          </w:p>
+        </w:tc>
+      </w:tr>
+      <w:tr>
+        <w:tc>
+          <w:tcPr>
+            <w:tcW w:w="2136" w:type="dxa"/>
+          </w:tcPr>
+          <w:p>
+            <w:pPr>
+              <w:rPr>
+                <w:rFonts w:ascii="微软雅黑" w:eastAsia="微软雅黑" w:hAnsi="微软雅黑"/>
+                <w:sz w:val="20"/>
+                <w:szCs w:val="20"/>
+              </w:rPr>
+            </w:pPr>
+            <w:r>
+              <w:rPr>
+                <w:rFonts w:ascii="微软雅黑" w:eastAsia="微软雅黑" w:hAnsi="微软雅黑"/>
+                <w:sz w:val="20"/>
+                <w:szCs w:val="20"/>
+              </w:rPr>
+              <w:t>MiddleOrSide</w:t>
+            </w:r>
+          </w:p>
+        </w:tc>
+        <w:tc>
+          <w:tcPr>
+            <w:tcW w:w="1501" w:type="dxa"/>
+          </w:tcPr>
+          <w:p>
+            <w:pPr>
+              <w:rPr>
+                <w:rFonts w:ascii="微软雅黑" w:eastAsia="微软雅黑" w:hAnsi="微软雅黑"/>
+                <w:sz w:val="20"/>
+                <w:szCs w:val="20"/>
+              </w:rPr>
+            </w:pPr>
+            <w:r>
+              <w:rPr>
+                <w:rFonts w:ascii="微软雅黑" w:eastAsia="微软雅黑" w:hAnsi="微软雅黑"/>
+                <w:sz w:val="20"/>
+                <w:szCs w:val="20"/>
+              </w:rPr>
+              <w:t>nvarchar(50)</w:t>
+            </w:r>
+          </w:p>
+        </w:tc>
+        <w:tc>
+          <w:tcPr>
+            <w:tcW w:w="1127" w:type="dxa"/>
+          </w:tcPr>
+          <w:p>
+            <w:pPr>
+              <w:rPr>
+                <w:rFonts w:ascii="微软雅黑" w:eastAsia="微软雅黑" w:hAnsi="微软雅黑" w:hint="eastAsia"/>
+                <w:sz w:val="20"/>
+                <w:szCs w:val="20"/>
+              </w:rPr>
+            </w:pPr>
+            <w:r>
+              <w:rPr>
+                <w:rFonts w:ascii="微软雅黑" w:eastAsia="微软雅黑" w:hAnsi="微软雅黑" w:hint="eastAsia"/>
+                <w:sz w:val="20"/>
+                <w:szCs w:val="20"/>
+              </w:rPr>
+              <w:t>否</w:t>
+            </w:r>
+          </w:p>
+        </w:tc>
+        <w:tc>
+          <w:tcPr>
+            <w:tcW w:w="1440" w:type="dxa"/>
+          </w:tcPr>
+          <w:p>
+            <w:pPr>
+              <w:rPr>
+                <w:rFonts w:ascii="微软雅黑" w:eastAsia="微软雅黑" w:hAnsi="微软雅黑" w:hint="eastAsia"/>
+                <w:sz w:val="20"/>
+                <w:szCs w:val="20"/>
+              </w:rPr>
+            </w:pPr>
+            <w:r>
+              <w:rPr>
+                <w:rFonts w:ascii="微软雅黑" w:eastAsia="微软雅黑" w:hAnsi="微软雅黑" w:hint="eastAsia"/>
+                <w:sz w:val="20"/>
+                <w:szCs w:val="20"/>
+              </w:rPr>
+              <w:t>NOT NULL</w:t>
+            </w:r>
+          </w:p>
+        </w:tc>
+        <w:tc>
+          <w:tcPr>
+            <w:tcW w:w="2318" w:type="dxa"/>
+          </w:tcPr>
+          <w:p>
+            <w:pPr>
+              <w:rPr>
+                <w:rFonts w:ascii="微软雅黑" w:eastAsia="微软雅黑" w:hAnsi="微软雅黑" w:hint="eastAsia"/>
+                <w:sz w:val="20"/>
+                <w:szCs w:val="20"/>
+              </w:rPr>
+            </w:pPr>
+            <w:r>
+              <w:rPr>
+                <w:rFonts w:ascii="微软雅黑" w:eastAsia="微软雅黑" w:hAnsi="微软雅黑" w:hint="eastAsia"/>
+                <w:sz w:val="20"/>
+                <w:szCs w:val="20"/>
+              </w:rPr>
+              <w:t>结果是中或者边</w:t>
+            </w:r>
+          </w:p>
+        </w:tc>
+      </w:tr>
+      <w:tr>
+        <w:tc>
+          <w:tcPr>
+            <w:tcW w:w="2136" w:type="dxa"/>
+          </w:tcPr>
+          <w:p>
+            <w:pPr>
+              <w:rPr>
+                <w:rFonts w:ascii="微软雅黑" w:eastAsia="微软雅黑" w:hAnsi="微软雅黑"/>
+                <w:sz w:val="20"/>
+                <w:szCs w:val="20"/>
+              </w:rPr>
+            </w:pPr>
+            <w:r>
+              <w:rPr>
+                <w:rFonts w:ascii="微软雅黑" w:eastAsia="微软雅黑" w:hAnsi="微软雅黑"/>
+                <w:sz w:val="20"/>
+                <w:szCs w:val="20"/>
+              </w:rPr>
+              <w:t>OddOrDual</w:t>
+            </w:r>
+          </w:p>
+        </w:tc>
+        <w:tc>
+          <w:tcPr>
+            <w:tcW w:w="1501" w:type="dxa"/>
+          </w:tcPr>
+          <w:p>
+            <w:pPr>
+              <w:rPr>
+                <w:rFonts w:ascii="微软雅黑" w:eastAsia="微软雅黑" w:hAnsi="微软雅黑"/>
+                <w:sz w:val="20"/>
+                <w:szCs w:val="20"/>
+              </w:rPr>
+            </w:pPr>
+            <w:r>
+              <w:rPr>
+                <w:rFonts w:ascii="微软雅黑" w:eastAsia="微软雅黑" w:hAnsi="微软雅黑"/>
+                <w:sz w:val="20"/>
+                <w:szCs w:val="20"/>
+              </w:rPr>
+              <w:t>nvarchar(50)</w:t>
+            </w:r>
+          </w:p>
+        </w:tc>
+        <w:tc>
+          <w:tcPr>
+            <w:tcW w:w="1127" w:type="dxa"/>
+          </w:tcPr>
+          <w:p>
+            <w:pPr>
+              <w:rPr>
+                <w:rFonts w:ascii="微软雅黑" w:eastAsia="微软雅黑" w:hAnsi="微软雅黑" w:hint="eastAsia"/>
+                <w:sz w:val="20"/>
+                <w:szCs w:val="20"/>
+              </w:rPr>
+            </w:pPr>
+            <w:r>
+              <w:rPr>
+                <w:rFonts w:ascii="微软雅黑" w:eastAsia="微软雅黑" w:hAnsi="微软雅黑" w:hint="eastAsia"/>
+                <w:sz w:val="20"/>
+                <w:szCs w:val="20"/>
+              </w:rPr>
+              <w:t>否</w:t>
+            </w:r>
+          </w:p>
+        </w:tc>
+        <w:tc>
+          <w:tcPr>
+            <w:tcW w:w="1440" w:type="dxa"/>
+          </w:tcPr>
+          <w:p>
+            <w:pPr>
+              <w:rPr>
+                <w:rFonts w:ascii="微软雅黑" w:eastAsia="微软雅黑" w:hAnsi="微软雅黑" w:hint="eastAsia"/>
+                <w:sz w:val="20"/>
+                <w:szCs w:val="20"/>
+              </w:rPr>
+            </w:pPr>
+            <w:r>
+              <w:rPr>
+                <w:rFonts w:ascii="微软雅黑" w:eastAsia="微软雅黑" w:hAnsi="微软雅黑" w:hint="eastAsia"/>
+                <w:sz w:val="20"/>
+                <w:szCs w:val="20"/>
+              </w:rPr>
+              <w:t>NOT NULL</w:t>
+            </w:r>
+          </w:p>
+        </w:tc>
+        <w:tc>
+          <w:tcPr>
+            <w:tcW w:w="2318" w:type="dxa"/>
+          </w:tcPr>
+          <w:p>
+            <w:pPr>
+              <w:rPr>
+                <w:rFonts w:ascii="微软雅黑" w:eastAsia="微软雅黑" w:hAnsi="微软雅黑" w:hint="eastAsia"/>
+                <w:sz w:val="20"/>
+                <w:szCs w:val="20"/>
+              </w:rPr>
+            </w:pPr>
+            <w:r>
+              <w:rPr>
+                <w:rFonts w:ascii="微软雅黑" w:eastAsia="微软雅黑" w:hAnsi="微软雅黑" w:hint="eastAsia"/>
+                <w:sz w:val="20"/>
+                <w:szCs w:val="20"/>
+              </w:rPr>
+              <w:t>结果是是单或者双</w:t>
+            </w:r>
+          </w:p>
+        </w:tc>
+      </w:tr>
+      <w:tr>
+        <w:tc>
+          <w:tcPr>
+            <w:tcW w:w="2136" w:type="dxa"/>
+          </w:tcPr>
+          <w:p>
+            <w:pPr>
+              <w:rPr>
+                <w:rFonts w:ascii="微软雅黑" w:eastAsia="微软雅黑" w:hAnsi="微软雅黑"/>
+                <w:sz w:val="20"/>
+                <w:szCs w:val="20"/>
+              </w:rPr>
+            </w:pPr>
+            <w:r>
+              <w:rPr>
+                <w:rFonts w:ascii="微软雅黑" w:eastAsia="微软雅黑" w:hAnsi="微软雅黑"/>
+                <w:sz w:val="20"/>
+                <w:szCs w:val="20"/>
+              </w:rPr>
+              <w:t>MantissaBigOrSmall</w:t>
+            </w:r>
+          </w:p>
+        </w:tc>
+        <w:tc>
+          <w:tcPr>
+            <w:tcW w:w="1501" w:type="dxa"/>
+          </w:tcPr>
+          <w:p>
+            <w:pPr>
+              <w:rPr>
+                <w:rFonts w:ascii="微软雅黑" w:eastAsia="微软雅黑" w:hAnsi="微软雅黑"/>
+                <w:sz w:val="20"/>
+                <w:szCs w:val="20"/>
+              </w:rPr>
+            </w:pPr>
+            <w:r>
+              <w:rPr>
+                <w:rFonts w:ascii="微软雅黑" w:eastAsia="微软雅黑" w:hAnsi="微软雅黑"/>
+                <w:sz w:val="20"/>
+                <w:szCs w:val="20"/>
+              </w:rPr>
+              <w:t>nvarchar(50)</w:t>
+            </w:r>
+          </w:p>
+        </w:tc>
+        <w:tc>
+          <w:tcPr>
+            <w:tcW w:w="1127" w:type="dxa"/>
+          </w:tcPr>
+          <w:p>
+            <w:pPr>
+              <w:rPr>
+                <w:rFonts w:ascii="微软雅黑" w:eastAsia="微软雅黑" w:hAnsi="微软雅黑" w:hint="eastAsia"/>
+                <w:sz w:val="20"/>
+                <w:szCs w:val="20"/>
+              </w:rPr>
+            </w:pPr>
+            <w:r>
+              <w:rPr>
+                <w:rFonts w:ascii="微软雅黑" w:eastAsia="微软雅黑" w:hAnsi="微软雅黑" w:hint="eastAsia"/>
+                <w:sz w:val="20"/>
+                <w:szCs w:val="20"/>
+              </w:rPr>
+              <w:t>否</w:t>
+            </w:r>
+          </w:p>
+        </w:tc>
+        <w:tc>
+          <w:tcPr>
+            <w:tcW w:w="1440" w:type="dxa"/>
+          </w:tcPr>
+          <w:p>
+            <w:pPr>
+              <w:rPr>
+                <w:rFonts w:ascii="微软雅黑" w:eastAsia="微软雅黑" w:hAnsi="微软雅黑" w:hint="eastAsia"/>
+                <w:sz w:val="20"/>
+                <w:szCs w:val="20"/>
+              </w:rPr>
+            </w:pPr>
+            <w:r>
+              <w:rPr>
+                <w:rFonts w:ascii="微软雅黑" w:eastAsia="微软雅黑" w:hAnsi="微软雅黑" w:hint="eastAsia"/>
+                <w:sz w:val="20"/>
+                <w:szCs w:val="20"/>
+              </w:rPr>
+              <w:t>NOT NULL</w:t>
+            </w:r>
+          </w:p>
+        </w:tc>
+        <w:tc>
+          <w:tcPr>
+            <w:tcW w:w="2318" w:type="dxa"/>
+          </w:tcPr>
+          <w:p>
+            <w:pPr>
+              <w:rPr>
+                <w:rFonts w:ascii="微软雅黑" w:eastAsia="微软雅黑" w:hAnsi="微软雅黑" w:hint="eastAsia"/>
+                <w:sz w:val="20"/>
+                <w:szCs w:val="20"/>
+              </w:rPr>
+            </w:pPr>
+            <w:r>
+              <w:rPr>
+                <w:rFonts w:ascii="微软雅黑" w:eastAsia="微软雅黑" w:hAnsi="微软雅黑" w:hint="eastAsia"/>
+                <w:sz w:val="20"/>
+                <w:szCs w:val="20"/>
+              </w:rPr>
+              <w:t>结果尾数是大或者小</w:t>
+            </w:r>
+          </w:p>
+        </w:tc>
+      </w:tr>
+      <w:tr>
+        <w:tc>
+          <w:tcPr>
+            <w:tcW w:w="2136" w:type="dxa"/>
+          </w:tcPr>
+          <w:p>
+            <w:pPr>
+              <w:rPr>
+                <w:rFonts w:ascii="微软雅黑" w:eastAsia="微软雅黑" w:hAnsi="微软雅黑"/>
+                <w:sz w:val="20"/>
+                <w:szCs w:val="20"/>
+              </w:rPr>
+            </w:pPr>
+            <w:r>
+              <w:rPr>
+                <w:rFonts w:ascii="微软雅黑" w:eastAsia="微软雅黑" w:hAnsi="微软雅黑"/>
+                <w:sz w:val="20"/>
+                <w:szCs w:val="20"/>
+              </w:rPr>
+              <w:t>ThreeRemainder</w:t>
+            </w:r>
+          </w:p>
+        </w:tc>
+        <w:tc>
+          <w:tcPr>
+            <w:tcW w:w="1501" w:type="dxa"/>
+          </w:tcPr>
+          <w:p>
+            <w:pPr>
+              <w:rPr>
+                <w:rFonts w:ascii="微软雅黑" w:eastAsia="微软雅黑" w:hAnsi="微软雅黑"/>
+                <w:sz w:val="20"/>
+                <w:szCs w:val="20"/>
+              </w:rPr>
+            </w:pPr>
+            <w:r>
+              <w:rPr>
+                <w:rFonts w:ascii="微软雅黑" w:eastAsia="微软雅黑" w:hAnsi="微软雅黑"/>
+                <w:sz w:val="20"/>
+                <w:szCs w:val="20"/>
+              </w:rPr>
+              <w:t>nvarchar(50)</w:t>
+            </w:r>
+          </w:p>
+        </w:tc>
+        <w:tc>
+          <w:tcPr>
+            <w:tcW w:w="1127" w:type="dxa"/>
+          </w:tcPr>
+          <w:p>
+            <w:pPr>
+              <w:rPr>
+                <w:rFonts w:ascii="微软雅黑" w:eastAsia="微软雅黑" w:hAnsi="微软雅黑" w:hint="eastAsia"/>
+                <w:sz w:val="20"/>
+                <w:szCs w:val="20"/>
+              </w:rPr>
+            </w:pPr>
+            <w:r>
+              <w:rPr>
+                <w:rFonts w:ascii="微软雅黑" w:eastAsia="微软雅黑" w:hAnsi="微软雅黑" w:hint="eastAsia"/>
+                <w:sz w:val="20"/>
+                <w:szCs w:val="20"/>
+              </w:rPr>
+              <w:t>否</w:t>
+            </w:r>
+          </w:p>
+        </w:tc>
+        <w:tc>
+          <w:tcPr>
+            <w:tcW w:w="1440" w:type="dxa"/>
+          </w:tcPr>
+          <w:p>
+            <w:pPr>
+              <w:rPr>
+                <w:rFonts w:ascii="微软雅黑" w:eastAsia="微软雅黑" w:hAnsi="微软雅黑" w:hint="eastAsia"/>
+                <w:sz w:val="20"/>
+                <w:szCs w:val="20"/>
+              </w:rPr>
+            </w:pPr>
+            <w:r>
+              <w:rPr>
+                <w:rFonts w:ascii="微软雅黑" w:eastAsia="微软雅黑" w:hAnsi="微软雅黑" w:hint="eastAsia"/>
+                <w:sz w:val="20"/>
+                <w:szCs w:val="20"/>
+              </w:rPr>
+              <w:t>NOT NULL</w:t>
+            </w:r>
+          </w:p>
+        </w:tc>
+        <w:tc>
+          <w:tcPr>
+            <w:tcW w:w="2318" w:type="dxa"/>
+          </w:tcPr>
+          <w:p>
+            <w:pPr>
+              <w:rPr>
+                <w:rFonts w:ascii="微软雅黑" w:eastAsia="微软雅黑" w:hAnsi="微软雅黑" w:hint="eastAsia"/>
+                <w:sz w:val="20"/>
+                <w:szCs w:val="20"/>
+              </w:rPr>
+            </w:pPr>
+            <w:r>
+              <w:rPr>
+                <w:rFonts w:ascii="微软雅黑" w:eastAsia="微软雅黑" w:hAnsi="微软雅黑" w:hint="eastAsia"/>
+                <w:sz w:val="20"/>
+                <w:szCs w:val="20"/>
+              </w:rPr>
+              <w:t>结果除以3的余数</w:t>
+            </w:r>
+          </w:p>
+        </w:tc>
+      </w:tr>
+      <w:tr>
+        <w:tc>
+          <w:tcPr>
+            <w:tcW w:w="2136" w:type="dxa"/>
+          </w:tcPr>
+          <w:p>
+            <w:pPr>
+              <w:rPr>
+                <w:rFonts w:ascii="微软雅黑" w:eastAsia="微软雅黑" w:hAnsi="微软雅黑"/>
+                <w:sz w:val="20"/>
+                <w:szCs w:val="20"/>
+              </w:rPr>
+            </w:pPr>
+            <w:r>
+              <w:rPr>
+                <w:rFonts w:ascii="微软雅黑" w:eastAsia="微软雅黑" w:hAnsi="微软雅黑"/>
+                <w:sz w:val="20"/>
+                <w:szCs w:val="20"/>
+              </w:rPr>
+              <w:t>FourRemainder</w:t>
+            </w:r>
+          </w:p>
+        </w:tc>
+        <w:tc>
+          <w:tcPr>
+            <w:tcW w:w="1501" w:type="dxa"/>
+          </w:tcPr>
+          <w:p>
+            <w:pPr>
+              <w:rPr>
+                <w:rFonts w:ascii="微软雅黑" w:eastAsia="微软雅黑" w:hAnsi="微软雅黑"/>
+                <w:sz w:val="20"/>
+                <w:szCs w:val="20"/>
+              </w:rPr>
+            </w:pPr>
+            <w:r>
+              <w:rPr>
+                <w:rFonts w:ascii="微软雅黑" w:eastAsia="微软雅黑" w:hAnsi="微软雅黑"/>
+                <w:sz w:val="20"/>
+                <w:szCs w:val="20"/>
+              </w:rPr>
+              <w:t>nvarchar(50)</w:t>
+            </w:r>
+          </w:p>
+        </w:tc>
+        <w:tc>
+          <w:tcPr>
+            <w:tcW w:w="1127" w:type="dxa"/>
+          </w:tcPr>
+          <w:p>
+            <w:pPr>
+              <w:rPr>
+                <w:rFonts w:ascii="微软雅黑" w:eastAsia="微软雅黑" w:hAnsi="微软雅黑" w:hint="eastAsia"/>
+                <w:sz w:val="20"/>
+                <w:szCs w:val="20"/>
+              </w:rPr>
+            </w:pPr>
+            <w:r>
+              <w:rPr>
+                <w:rFonts w:ascii="微软雅黑" w:eastAsia="微软雅黑" w:hAnsi="微软雅黑" w:hint="eastAsia"/>
+                <w:sz w:val="20"/>
+                <w:szCs w:val="20"/>
+              </w:rPr>
+              <w:t>否</w:t>
+            </w:r>
+          </w:p>
+        </w:tc>
+        <w:tc>
+          <w:tcPr>
+            <w:tcW w:w="1440" w:type="dxa"/>
+          </w:tcPr>
+          <w:p>
+            <w:pPr>
+              <w:rPr>
+                <w:rFonts w:ascii="微软雅黑" w:eastAsia="微软雅黑" w:hAnsi="微软雅黑" w:hint="eastAsia"/>
+                <w:sz w:val="20"/>
+                <w:szCs w:val="20"/>
+              </w:rPr>
+            </w:pPr>
+            <w:r>
+              <w:rPr>
+                <w:rFonts w:ascii="微软雅黑" w:eastAsia="微软雅黑" w:hAnsi="微软雅黑" w:hint="eastAsia"/>
+                <w:sz w:val="20"/>
+                <w:szCs w:val="20"/>
+              </w:rPr>
+              <w:t>NOT NULL</w:t>
+            </w:r>
+          </w:p>
+        </w:tc>
+        <w:tc>
+          <w:tcPr>
+            <w:tcW w:w="2318" w:type="dxa"/>
+          </w:tcPr>
+          <w:p>
+            <w:pPr>
+              <w:rPr>
+                <w:rFonts w:ascii="微软雅黑" w:eastAsia="微软雅黑" w:hAnsi="微软雅黑" w:hint="eastAsia"/>
+                <w:sz w:val="20"/>
+                <w:szCs w:val="20"/>
+              </w:rPr>
+            </w:pPr>
+            <w:r>
+              <w:rPr>
+                <w:rFonts w:ascii="微软雅黑" w:eastAsia="微软雅黑" w:hAnsi="微软雅黑" w:hint="eastAsia"/>
+                <w:sz w:val="20"/>
+                <w:szCs w:val="20"/>
+              </w:rPr>
+              <w:t>结果除以4的余数</w:t>
+            </w:r>
+          </w:p>
+        </w:tc>
+      </w:tr>
+      <w:tr>
+        <w:tc>
+          <w:tcPr>
+            <w:tcW w:w="2136" w:type="dxa"/>
+          </w:tcPr>
+          <w:p>
+            <w:pPr>
+              <w:rPr>
+                <w:rFonts w:ascii="微软雅黑" w:eastAsia="微软雅黑" w:hAnsi="微软雅黑"/>
+                <w:sz w:val="20"/>
+                <w:szCs w:val="20"/>
+              </w:rPr>
+            </w:pPr>
+            <w:r>
+              <w:rPr>
+                <w:rFonts w:ascii="微软雅黑" w:eastAsia="微软雅黑" w:hAnsi="微软雅黑"/>
+                <w:sz w:val="20"/>
+                <w:szCs w:val="20"/>
+              </w:rPr>
+              <w:t>FiveRemainder</w:t>
+            </w:r>
+          </w:p>
+        </w:tc>
+        <w:tc>
+          <w:tcPr>
+            <w:tcW w:w="1501" w:type="dxa"/>
+          </w:tcPr>
+          <w:p>
+            <w:pPr>
+              <w:rPr>
+                <w:rFonts w:ascii="微软雅黑" w:eastAsia="微软雅黑" w:hAnsi="微软雅黑"/>
+                <w:sz w:val="20"/>
+                <w:szCs w:val="20"/>
+              </w:rPr>
+            </w:pPr>
+            <w:r>
+              <w:rPr>
+                <w:rFonts w:ascii="微软雅黑" w:eastAsia="微软雅黑" w:hAnsi="微软雅黑"/>
+                <w:sz w:val="20"/>
+                <w:szCs w:val="20"/>
+              </w:rPr>
+              <w:t>nvarchar(50)</w:t>
+            </w:r>
+          </w:p>
+        </w:tc>
+        <w:tc>
+          <w:tcPr>
+            <w:tcW w:w="1127" w:type="dxa"/>
+          </w:tcPr>
+          <w:p>
+            <w:pPr>
+              <w:rPr>
+                <w:rFonts w:ascii="微软雅黑" w:eastAsia="微软雅黑" w:hAnsi="微软雅黑" w:hint="eastAsia"/>
+                <w:sz w:val="20"/>
+                <w:szCs w:val="20"/>
+              </w:rPr>
+            </w:pPr>
+            <w:r>
+              <w:rPr>
+                <w:rFonts w:ascii="微软雅黑" w:eastAsia="微软雅黑" w:hAnsi="微软雅黑" w:hint="eastAsia"/>
+                <w:sz w:val="20"/>
+                <w:szCs w:val="20"/>
+              </w:rPr>
+              <w:t>否</w:t>
+            </w:r>
+          </w:p>
+        </w:tc>
+        <w:tc>
+          <w:tcPr>
+            <w:tcW w:w="1440" w:type="dxa"/>
+          </w:tcPr>
+          <w:p>
+            <w:pPr>
+              <w:rPr>
+                <w:rFonts w:ascii="微软雅黑" w:eastAsia="微软雅黑" w:hAnsi="微软雅黑" w:hint="eastAsia"/>
+                <w:sz w:val="20"/>
+                <w:szCs w:val="20"/>
+              </w:rPr>
+            </w:pPr>
+            <w:r>
+              <w:rPr>
+                <w:rFonts w:ascii="微软雅黑" w:eastAsia="微软雅黑" w:hAnsi="微软雅黑" w:hint="eastAsia"/>
+                <w:sz w:val="20"/>
+                <w:szCs w:val="20"/>
+              </w:rPr>
+              <w:t>NOT NULL</w:t>
+            </w:r>
+          </w:p>
+        </w:tc>
+        <w:tc>
+          <w:tcPr>
+            <w:tcW w:w="2318" w:type="dxa"/>
+          </w:tcPr>
+          <w:p>
+            <w:pPr>
+              <w:rPr>
+                <w:rFonts w:ascii="微软雅黑" w:eastAsia="微软雅黑" w:hAnsi="微软雅黑" w:hint="eastAsia"/>
+                <w:sz w:val="20"/>
+                <w:szCs w:val="20"/>
+              </w:rPr>
+            </w:pPr>
+            <w:r>
+              <w:rPr>
+                <w:rFonts w:ascii="微软雅黑" w:eastAsia="微软雅黑" w:hAnsi="微软雅黑" w:hint="eastAsia"/>
+                <w:sz w:val="20"/>
+                <w:szCs w:val="20"/>
+              </w:rPr>
+              <w:t>结果除以5的余数</w:t>
+            </w:r>
+          </w:p>
+        </w:tc>
+      </w:tr>
+    </w:tbl>
+    <w:p>
+      <w:pPr>
+        <w:rPr>
+          <w:rFonts w:ascii="微软雅黑" w:eastAsia="微软雅黑" w:hAnsi="微软雅黑"/>
+          <w:b/>
+          <w:szCs w:val="21"/>
+        </w:rPr>
+      </w:pPr>
+      <w:r>
+        <w:rPr>
+          <w:rFonts w:ascii="微软雅黑" w:eastAsia="微软雅黑" w:hAnsi="微软雅黑" w:hint="eastAsia"/>
+          <w:b/>
+          <w:szCs w:val="21"/>
+        </w:rPr>
+        <w:t>表</w:t>
+      </w:r>
+      <w:r>
+        <w:rPr>
+          <w:rFonts w:ascii="微软雅黑" w:eastAsia="微软雅黑" w:hAnsi="微软雅黑" w:hint="eastAsia"/>
+          <w:b/>
+          <w:szCs w:val="21"/>
+        </w:rPr>
+        <w:t>5</w:t>
+      </w:r>
+      <w:r>
+        <w:rPr>
+          <w:rFonts w:ascii="微软雅黑" w:eastAsia="微软雅黑" w:hAnsi="微软雅黑" w:hint="eastAsia"/>
+          <w:b/>
+          <w:szCs w:val="21"/>
+        </w:rPr>
+        <w:t>：</w:t>
+      </w:r>
+      <w:r>
+        <w:rPr>
+          <w:rFonts w:ascii="微软雅黑" w:eastAsia="微软雅黑" w:hAnsi="微软雅黑" w:hint="eastAsia"/>
+          <w:b/>
+          <w:szCs w:val="21"/>
+        </w:rPr>
+        <w:t>用户基本信息表【Users】</w:t>
+      </w:r>
+    </w:p>
+    <w:tbl>
+      <w:tblPr>
+        <w:tblStyle w:val="a5"/>
+        <w:tblW w:w="0" w:type="auto"/>
+        <w:tblLook w:val="04A0"/>
+      </w:tblPr>
+      <w:tblGrid>
+        <w:gridCol w:w="2471"/>
+        <w:gridCol w:w="1492"/>
+        <w:gridCol w:w="1057"/>
+        <w:gridCol w:w="1325"/>
+        <w:gridCol w:w="2177"/>
+      </w:tblGrid>
+      <w:tr>
+        <w:trPr>
+          <w:trHeight w:val="496"/>
+        </w:trPr>
+        <w:tc>
+          <w:tcPr>
+            <w:tcW w:w="2471" w:type="dxa"/>
+            <w:shd w:val="clear" w:color="auto" w:fill="BFBFBF" w:themeFill="background1" w:themeFillShade="BF"/>
+          </w:tcPr>
+          <w:p>
+            <w:pPr>
+              <w:rPr>
+                <w:rFonts w:ascii="微软雅黑" w:eastAsia="微软雅黑" w:hAnsi="微软雅黑"/>
+                <w:b/>
+                <w:sz w:val="20"/>
+                <w:szCs w:val="20"/>
+              </w:rPr>
+            </w:pPr>
+            <w:r>
+              <w:rPr>
+                <w:rFonts w:ascii="微软雅黑" w:eastAsia="微软雅黑" w:hAnsi="微软雅黑" w:hint="eastAsia"/>
+                <w:b/>
+                <w:sz w:val="20"/>
+                <w:szCs w:val="20"/>
+              </w:rPr>
+              <w:t>字段名</w:t>
+            </w:r>
+          </w:p>
+        </w:tc>
+        <w:tc>
+          <w:tcPr>
+            <w:tcW w:w="1492" w:type="dxa"/>
+            <w:shd w:val="clear" w:color="auto" w:fill="BFBFBF" w:themeFill="background1" w:themeFillShade="BF"/>
+          </w:tcPr>
+          <w:p>
+            <w:pPr>
+              <w:rPr>
+                <w:rFonts w:ascii="微软雅黑" w:eastAsia="微软雅黑" w:hAnsi="微软雅黑"/>
+                <w:b/>
+                <w:sz w:val="20"/>
+                <w:szCs w:val="20"/>
+              </w:rPr>
+            </w:pPr>
+            <w:r>
+              <w:rPr>
+                <w:rFonts w:ascii="微软雅黑" w:eastAsia="微软雅黑" w:hAnsi="微软雅黑" w:hint="eastAsia"/>
+                <w:b/>
+                <w:sz w:val="20"/>
+                <w:szCs w:val="20"/>
+              </w:rPr>
+              <w:t>类型</w:t>
+            </w:r>
+          </w:p>
+        </w:tc>
+        <w:tc>
+          <w:tcPr>
+            <w:tcW w:w="1057" w:type="dxa"/>
+            <w:shd w:val="clear" w:color="auto" w:fill="BFBFBF" w:themeFill="background1" w:themeFillShade="BF"/>
+          </w:tcPr>
+          <w:p>
+            <w:pPr>
+              <w:rPr>
+                <w:rFonts w:ascii="微软雅黑" w:eastAsia="微软雅黑" w:hAnsi="微软雅黑"/>
+                <w:b/>
+                <w:sz w:val="20"/>
+                <w:szCs w:val="20"/>
+              </w:rPr>
+            </w:pPr>
+            <w:r>
+              <w:rPr>
+                <w:rFonts w:ascii="微软雅黑" w:eastAsia="微软雅黑" w:hAnsi="微软雅黑" w:hint="eastAsia"/>
+                <w:b/>
+                <w:sz w:val="20"/>
+                <w:szCs w:val="20"/>
+              </w:rPr>
+              <w:t>是否主键</w:t>
+            </w:r>
+          </w:p>
+        </w:tc>
+        <w:tc>
+          <w:tcPr>
+            <w:tcW w:w="1325" w:type="dxa"/>
+            <w:shd w:val="clear" w:color="auto" w:fill="BFBFBF" w:themeFill="background1" w:themeFillShade="BF"/>
+          </w:tcPr>
+          <w:p>
+            <w:pPr>
+              <w:rPr>
+                <w:rFonts w:ascii="微软雅黑" w:eastAsia="微软雅黑" w:hAnsi="微软雅黑"/>
+                <w:b/>
+                <w:sz w:val="20"/>
+                <w:szCs w:val="20"/>
+              </w:rPr>
+            </w:pPr>
+            <w:r>
+              <w:rPr>
+                <w:rFonts w:ascii="微软雅黑" w:eastAsia="微软雅黑" w:hAnsi="微软雅黑" w:hint="eastAsia"/>
+                <w:b/>
+                <w:sz w:val="20"/>
+                <w:szCs w:val="20"/>
+              </w:rPr>
+              <w:t>允许</w:t>
+            </w:r>
+            <w:r>
+              <w:rPr>
+                <w:rFonts w:ascii="微软雅黑" w:eastAsia="微软雅黑" w:hAnsi="微软雅黑" w:hint="eastAsia"/>
+                <w:b/>
+                <w:sz w:val="20"/>
+                <w:szCs w:val="20"/>
+              </w:rPr>
+              <w:t>为空</w:t>
+            </w:r>
+          </w:p>
+        </w:tc>
+        <w:tc>
+          <w:tcPr>
+            <w:tcW w:w="2177" w:type="dxa"/>
+            <w:shd w:val="clear" w:color="auto" w:fill="BFBFBF" w:themeFill="background1" w:themeFillShade="BF"/>
+          </w:tcPr>
+          <w:p>
+            <w:pPr>
+              <w:rPr>
+                <w:rFonts w:ascii="微软雅黑" w:eastAsia="微软雅黑" w:hAnsi="微软雅黑"/>
+                <w:b/>
+                <w:sz w:val="20"/>
+                <w:szCs w:val="20"/>
+              </w:rPr>
+            </w:pPr>
+            <w:r>
+              <w:rPr>
+                <w:rFonts w:ascii="微软雅黑" w:eastAsia="微软雅黑" w:hAnsi="微软雅黑" w:hint="eastAsia"/>
+                <w:b/>
+                <w:sz w:val="20"/>
+                <w:szCs w:val="20"/>
+              </w:rPr>
+              <w:t>说明</w:t>
+            </w:r>
+          </w:p>
+        </w:tc>
+      </w:tr>
+      <w:tr>
+        <w:tc>
+          <w:tcPr>
+            <w:tcW w:w="2471" w:type="dxa"/>
+          </w:tcPr>
+          <w:p>
+            <w:pPr>
+              <w:rPr>
+                <w:rFonts w:ascii="微软雅黑" w:eastAsia="微软雅黑" w:hAnsi="微软雅黑"/>
+                <w:sz w:val="20"/>
+                <w:szCs w:val="20"/>
+              </w:rPr>
+            </w:pPr>
+            <w:r>
+              <w:rPr>
+                <w:rFonts w:ascii="微软雅黑" w:eastAsia="微软雅黑" w:hAnsi="微软雅黑"/>
+                <w:sz w:val="20"/>
+                <w:szCs w:val="20"/>
+              </w:rPr>
+              <w:t>SysNo</w:t>
+            </w:r>
+          </w:p>
+        </w:tc>
+        <w:tc>
+          <w:tcPr>
+            <w:tcW w:w="1492" w:type="dxa"/>
+          </w:tcPr>
+          <w:p>
+            <w:pPr>
+              <w:rPr>
+                <w:rFonts w:ascii="微软雅黑" w:eastAsia="微软雅黑" w:hAnsi="微软雅黑"/>
+                <w:sz w:val="20"/>
+                <w:szCs w:val="20"/>
+              </w:rPr>
+            </w:pPr>
+            <w:r>
+              <w:rPr>
+                <w:rFonts w:ascii="微软雅黑" w:eastAsia="微软雅黑" w:hAnsi="微软雅黑"/>
+                <w:sz w:val="20"/>
+                <w:szCs w:val="20"/>
+              </w:rPr>
+              <w:t>int</w:t>
+            </w:r>
+          </w:p>
+        </w:tc>
+        <w:tc>
+          <w:tcPr>
+            <w:tcW w:w="1057" w:type="dxa"/>
+          </w:tcPr>
+          <w:p>
+            <w:pPr>
+              <w:rPr>
+                <w:rFonts w:ascii="微软雅黑" w:eastAsia="微软雅黑" w:hAnsi="微软雅黑"/>
+                <w:sz w:val="20"/>
+                <w:szCs w:val="20"/>
+              </w:rPr>
+            </w:pPr>
+            <w:r>
+              <w:rPr>
+                <w:rFonts w:ascii="微软雅黑" w:eastAsia="微软雅黑" w:hAnsi="微软雅黑" w:hint="eastAsia"/>
+                <w:sz w:val="20"/>
+                <w:szCs w:val="20"/>
+              </w:rPr>
+              <w:t>是</w:t>
+            </w:r>
+            <w:r>
+              <w:rPr>
+                <w:rFonts w:ascii="微软雅黑" w:eastAsia="微软雅黑" w:hAnsi="微软雅黑" w:hint="eastAsia"/>
+                <w:sz w:val="20"/>
+                <w:szCs w:val="20"/>
+              </w:rPr>
+              <w:t>，自增</w:t>
+            </w:r>
+          </w:p>
+        </w:tc>
+        <w:tc>
+          <w:tcPr>
+            <w:tcW w:w="1325" w:type="dxa"/>
+          </w:tcPr>
+          <w:p>
+            <w:pPr>
+              <w:rPr>
+                <w:rFonts w:ascii="微软雅黑" w:eastAsia="微软雅黑" w:hAnsi="微软雅黑"/>
+                <w:sz w:val="20"/>
+                <w:szCs w:val="20"/>
+              </w:rPr>
+            </w:pPr>
+            <w:r>
+              <w:rPr>
+                <w:rFonts w:ascii="微软雅黑" w:eastAsia="微软雅黑" w:hAnsi="微软雅黑" w:hint="eastAsia"/>
+                <w:sz w:val="20"/>
+                <w:szCs w:val="20"/>
+              </w:rPr>
+              <w:t>NOT NULL</w:t>
+            </w:r>
+          </w:p>
+        </w:tc>
+        <w:tc>
+          <w:tcPr>
+            <w:tcW w:w="2177" w:type="dxa"/>
+          </w:tcPr>
+          <w:p>
+            <w:pPr>
+              <w:rPr>
+                <w:rFonts w:ascii="微软雅黑" w:eastAsia="微软雅黑" w:hAnsi="微软雅黑"/>
+                <w:sz w:val="20"/>
+                <w:szCs w:val="20"/>
+              </w:rPr>
+            </w:pPr>
+            <w:r>
+              <w:rPr>
+                <w:rFonts w:ascii="微软雅黑" w:eastAsia="微软雅黑" w:hAnsi="微软雅黑" w:hint="eastAsia"/>
+                <w:sz w:val="20"/>
+                <w:szCs w:val="20"/>
+              </w:rPr>
+              <w:t>用户</w:t>
+            </w:r>
+            <w:r>
+              <w:rPr>
+                <w:rFonts w:ascii="微软雅黑" w:eastAsia="微软雅黑" w:hAnsi="微软雅黑" w:hint="eastAsia"/>
+                <w:sz w:val="20"/>
+                <w:szCs w:val="20"/>
+              </w:rPr>
+              <w:t>编号</w:t>
+            </w:r>
+          </w:p>
+        </w:tc>
+      </w:tr>
+      <w:tr>
+        <w:tc>
+          <w:tcPr>
+            <w:tcW w:w="2471" w:type="dxa"/>
+          </w:tcPr>
+          <w:p>
+            <w:pPr>
+              <w:rPr>
+                <w:rFonts w:ascii="微软雅黑" w:eastAsia="微软雅黑" w:hAnsi="微软雅黑"/>
+                <w:sz w:val="20"/>
+                <w:szCs w:val="20"/>
+              </w:rPr>
+            </w:pPr>
+            <w:r>
+              <w:rPr>
+                <w:rFonts w:ascii="微软雅黑" w:eastAsia="微软雅黑" w:hAnsi="微软雅黑"/>
+                <w:sz w:val="20"/>
+                <w:szCs w:val="20"/>
+              </w:rPr>
+              <w:t>UserID</w:t>
+            </w:r>
+          </w:p>
+        </w:tc>
+        <w:tc>
+          <w:tcPr>
+            <w:tcW w:w="1492" w:type="dxa"/>
+          </w:tcPr>
+          <w:p>
+            <w:pPr>
+              <w:rPr>
+                <w:rFonts w:ascii="微软雅黑" w:eastAsia="微软雅黑" w:hAnsi="微软雅黑"/>
+                <w:sz w:val="20"/>
+                <w:szCs w:val="20"/>
+              </w:rPr>
+            </w:pPr>
+            <w:r>
+              <w:rPr>
+                <w:rFonts w:ascii="微软雅黑" w:eastAsia="微软雅黑" w:hAnsi="微软雅黑"/>
+                <w:sz w:val="20"/>
+                <w:szCs w:val="20"/>
+              </w:rPr>
+              <w:t>nvarchar(40)</w:t>
+            </w:r>
+          </w:p>
+        </w:tc>
+        <w:tc>
+          <w:tcPr>
+            <w:tcW w:w="1057" w:type="dxa"/>
+          </w:tcPr>
+          <w:p>
+            <w:pPr>
+              <w:rPr>
+                <w:rFonts w:ascii="微软雅黑" w:eastAsia="微软雅黑" w:hAnsi="微软雅黑"/>
+                <w:sz w:val="20"/>
+                <w:szCs w:val="20"/>
+              </w:rPr>
+            </w:pPr>
+            <w:r>
+              <w:rPr>
+                <w:rFonts w:ascii="微软雅黑" w:eastAsia="微软雅黑" w:hAnsi="微软雅黑" w:hint="eastAsia"/>
+                <w:sz w:val="20"/>
+                <w:szCs w:val="20"/>
+              </w:rPr>
+              <w:t>否</w:t>
+            </w:r>
+          </w:p>
+        </w:tc>
+        <w:tc>
+          <w:tcPr>
+            <w:tcW w:w="1325" w:type="dxa"/>
+          </w:tcPr>
+          <w:p>
+            <w:pPr>
+              <w:rPr>
+                <w:rFonts w:ascii="微软雅黑" w:eastAsia="微软雅黑" w:hAnsi="微软雅黑"/>
+                <w:sz w:val="20"/>
+                <w:szCs w:val="20"/>
+              </w:rPr>
+            </w:pPr>
+            <w:r>
+              <w:rPr>
+                <w:rFonts w:ascii="微软雅黑" w:eastAsia="微软雅黑" w:hAnsi="微软雅黑" w:hint="eastAsia"/>
+                <w:sz w:val="20"/>
+                <w:szCs w:val="20"/>
+              </w:rPr>
+              <w:t>NOT NULL</w:t>
+            </w:r>
+          </w:p>
+        </w:tc>
+        <w:tc>
+          <w:tcPr>
+            <w:tcW w:w="2177" w:type="dxa"/>
+          </w:tcPr>
+          <w:p>
+            <w:pPr>
+              <w:rPr>
+                <w:rFonts w:ascii="微软雅黑" w:eastAsia="微软雅黑" w:hAnsi="微软雅黑"/>
+                <w:sz w:val="20"/>
+                <w:szCs w:val="20"/>
+              </w:rPr>
+            </w:pPr>
+            <w:r>
+              <w:rPr>
+                <w:rFonts w:ascii="微软雅黑" w:eastAsia="微软雅黑" w:hAnsi="微软雅黑" w:hint="eastAsia"/>
+                <w:sz w:val="20"/>
+                <w:szCs w:val="20"/>
+              </w:rPr>
+              <w:t>登录名</w:t>
+            </w:r>
+          </w:p>
+        </w:tc>
+      </w:tr>
+      <w:tr>
+        <w:tc>
+          <w:tcPr>
+            <w:tcW w:w="2471" w:type="dxa"/>
+          </w:tcPr>
+          <w:p>
+            <w:pPr>
+              <w:rPr>
+                <w:rFonts w:ascii="微软雅黑" w:eastAsia="微软雅黑" w:hAnsi="微软雅黑"/>
+                <w:sz w:val="20"/>
+                <w:szCs w:val="20"/>
+              </w:rPr>
+            </w:pPr>
+            <w:r>
+              <w:rPr>
+                <w:rFonts w:ascii="微软雅黑" w:eastAsia="微软雅黑" w:hAnsi="微软雅黑"/>
+                <w:sz w:val="20"/>
+                <w:szCs w:val="20"/>
+              </w:rPr>
+              <w:t>UserPwd</w:t>
+            </w:r>
+          </w:p>
+        </w:tc>
+        <w:tc>
+          <w:tcPr>
+            <w:tcW w:w="1492" w:type="dxa"/>
+          </w:tcPr>
+          <w:p>
+            <w:pPr>
+              <w:rPr>
+                <w:rFonts w:ascii="微软雅黑" w:eastAsia="微软雅黑" w:hAnsi="微软雅黑"/>
+                <w:sz w:val="20"/>
+                <w:szCs w:val="20"/>
+              </w:rPr>
+            </w:pPr>
+            <w:r>
+              <w:rPr>
+                <w:rFonts w:ascii="微软雅黑" w:eastAsia="微软雅黑" w:hAnsi="微软雅黑"/>
+                <w:sz w:val="20"/>
+                <w:szCs w:val="20"/>
+              </w:rPr>
+              <w:t>nvarchar(40)</w:t>
+            </w:r>
+          </w:p>
+        </w:tc>
+        <w:tc>
+          <w:tcPr>
+            <w:tcW w:w="1057" w:type="dxa"/>
+          </w:tcPr>
+          <w:p>
+            <w:pPr>
+              <w:rPr>
+                <w:rFonts w:ascii="微软雅黑" w:eastAsia="微软雅黑" w:hAnsi="微软雅黑" w:hint="eastAsia"/>
+                <w:sz w:val="20"/>
+                <w:szCs w:val="20"/>
+              </w:rPr>
+            </w:pPr>
+            <w:r>
+              <w:rPr>
+                <w:rFonts w:ascii="微软雅黑" w:eastAsia="微软雅黑" w:hAnsi="微软雅黑" w:hint="eastAsia"/>
+                <w:sz w:val="20"/>
+                <w:szCs w:val="20"/>
+              </w:rPr>
+              <w:t>否</w:t>
+            </w:r>
+          </w:p>
+        </w:tc>
+        <w:tc>
+          <w:tcPr>
+            <w:tcW w:w="1325" w:type="dxa"/>
+          </w:tcPr>
+          <w:p>
+            <w:pPr>
+              <w:rPr>
+                <w:rFonts w:ascii="微软雅黑" w:eastAsia="微软雅黑" w:hAnsi="微软雅黑" w:hint="eastAsia"/>
+                <w:sz w:val="20"/>
+                <w:szCs w:val="20"/>
+              </w:rPr>
+            </w:pPr>
+            <w:r>
+              <w:rPr>
+                <w:rFonts w:ascii="微软雅黑" w:eastAsia="微软雅黑" w:hAnsi="微软雅黑" w:hint="eastAsia"/>
+                <w:sz w:val="20"/>
+                <w:szCs w:val="20"/>
+              </w:rPr>
+              <w:t>NOT NULL</w:t>
+            </w:r>
+          </w:p>
+        </w:tc>
+        <w:tc>
+          <w:tcPr>
+            <w:tcW w:w="2177" w:type="dxa"/>
+          </w:tcPr>
+          <w:p>
+            <w:pPr>
+              <w:rPr>
+                <w:rFonts w:ascii="微软雅黑" w:eastAsia="微软雅黑" w:hAnsi="微软雅黑" w:hint="eastAsia"/>
+                <w:sz w:val="20"/>
+                <w:szCs w:val="20"/>
+              </w:rPr>
+            </w:pPr>
+            <w:r>
+              <w:rPr>
+                <w:rFonts w:ascii="微软雅黑" w:eastAsia="微软雅黑" w:hAnsi="微软雅黑" w:hint="eastAsia"/>
+                <w:sz w:val="20"/>
+                <w:szCs w:val="20"/>
+              </w:rPr>
+              <w:t>登录密码MD5</w:t>
+            </w:r>
+          </w:p>
+        </w:tc>
+      </w:tr>
+      <w:tr>
+        <w:tc>
+          <w:tcPr>
+            <w:tcW w:w="2471" w:type="dxa"/>
+          </w:tcPr>
+          <w:p>
+            <w:pPr>
+              <w:rPr>
+                <w:rFonts w:ascii="微软雅黑" w:eastAsia="微软雅黑" w:hAnsi="微软雅黑"/>
+                <w:sz w:val="20"/>
+                <w:szCs w:val="20"/>
+              </w:rPr>
+            </w:pPr>
+            <w:r>
+              <w:rPr>
+                <w:rFonts w:ascii="微软雅黑" w:eastAsia="微软雅黑" w:hAnsi="微软雅黑"/>
+                <w:sz w:val="20"/>
+                <w:szCs w:val="20"/>
+              </w:rPr>
+              <w:t>UserName</w:t>
+            </w:r>
+          </w:p>
+        </w:tc>
+        <w:tc>
+          <w:tcPr>
+            <w:tcW w:w="1492" w:type="dxa"/>
+          </w:tcPr>
+          <w:p>
+            <w:pPr>
+              <w:rPr>
+                <w:rFonts w:ascii="微软雅黑" w:eastAsia="微软雅黑" w:hAnsi="微软雅黑"/>
+                <w:sz w:val="20"/>
+                <w:szCs w:val="20"/>
+              </w:rPr>
+            </w:pPr>
+            <w:r>
+              <w:rPr>
+                <w:rFonts w:ascii="微软雅黑" w:eastAsia="微软雅黑" w:hAnsi="微软雅黑"/>
+                <w:sz w:val="20"/>
+                <w:szCs w:val="20"/>
+              </w:rPr>
+              <w:t>nvarchar(40)</w:t>
+            </w:r>
+          </w:p>
+        </w:tc>
+        <w:tc>
+          <w:tcPr>
+            <w:tcW w:w="1057" w:type="dxa"/>
+          </w:tcPr>
+          <w:p>
+            <w:pPr>
+              <w:rPr>
+                <w:rFonts w:ascii="微软雅黑" w:eastAsia="微软雅黑" w:hAnsi="微软雅黑" w:hint="eastAsia"/>
+                <w:sz w:val="20"/>
+                <w:szCs w:val="20"/>
+              </w:rPr>
+            </w:pPr>
+            <w:r>
+              <w:rPr>
+                <w:rFonts w:ascii="微软雅黑" w:eastAsia="微软雅黑" w:hAnsi="微软雅黑" w:hint="eastAsia"/>
+                <w:sz w:val="20"/>
+                <w:szCs w:val="20"/>
+              </w:rPr>
+              <w:t>否</w:t>
+            </w:r>
+          </w:p>
+        </w:tc>
+        <w:tc>
+          <w:tcPr>
+            <w:tcW w:w="1325" w:type="dxa"/>
+          </w:tcPr>
+          <w:p>
+            <w:pPr>
+              <w:rPr>
+                <w:rFonts w:ascii="微软雅黑" w:eastAsia="微软雅黑" w:hAnsi="微软雅黑" w:hint="eastAsia"/>
+                <w:sz w:val="20"/>
+                <w:szCs w:val="20"/>
+              </w:rPr>
+            </w:pPr>
+            <w:r>
+              <w:rPr>
+                <w:rFonts w:ascii="微软雅黑" w:eastAsia="微软雅黑" w:hAnsi="微软雅黑" w:hint="eastAsia"/>
+                <w:sz w:val="20"/>
+                <w:szCs w:val="20"/>
+              </w:rPr>
+              <w:t>NULL</w:t>
+            </w:r>
+          </w:p>
+        </w:tc>
+        <w:tc>
+          <w:tcPr>
+            <w:tcW w:w="2177" w:type="dxa"/>
+          </w:tcPr>
+          <w:p>
+            <w:pPr>
+              <w:rPr>
+                <w:rFonts w:ascii="微软雅黑" w:eastAsia="微软雅黑" w:hAnsi="微软雅黑" w:hint="eastAsia"/>
+                <w:sz w:val="20"/>
+                <w:szCs w:val="20"/>
+              </w:rPr>
+            </w:pPr>
+            <w:r>
+              <w:rPr>
+                <w:rFonts w:ascii="微软雅黑" w:eastAsia="微软雅黑" w:hAnsi="微软雅黑" w:hint="eastAsia"/>
+                <w:sz w:val="20"/>
+                <w:szCs w:val="20"/>
+              </w:rPr>
+              <w:t>用户名称</w:t>
+            </w:r>
+          </w:p>
+        </w:tc>
+      </w:tr>
+      <w:tr>
+        <w:tc>
+          <w:tcPr>
+            <w:tcW w:w="2471" w:type="dxa"/>
+          </w:tcPr>
+          <w:p>
+            <w:pPr>
+              <w:rPr>
+                <w:rFonts w:ascii="微软雅黑" w:eastAsia="微软雅黑" w:hAnsi="微软雅黑"/>
+                <w:sz w:val="20"/>
+                <w:szCs w:val="20"/>
+              </w:rPr>
+            </w:pPr>
+            <w:r>
+              <w:rPr>
+                <w:rFonts w:ascii="微软雅黑" w:eastAsia="微软雅黑" w:hAnsi="微软雅黑"/>
+                <w:sz w:val="20"/>
+                <w:szCs w:val="20"/>
+              </w:rPr>
+              <w:t>Status</w:t>
+            </w:r>
+          </w:p>
+        </w:tc>
+        <w:tc>
+          <w:tcPr>
+            <w:tcW w:w="1492" w:type="dxa"/>
+          </w:tcPr>
+          <w:p>
+            <w:pPr>
+              <w:rPr>
+                <w:rFonts w:ascii="微软雅黑" w:eastAsia="微软雅黑" w:hAnsi="微软雅黑"/>
+                <w:sz w:val="20"/>
+                <w:szCs w:val="20"/>
+              </w:rPr>
+            </w:pPr>
+            <w:r>
+              <w:rPr>
+                <w:rFonts w:ascii="微软雅黑" w:eastAsia="微软雅黑" w:hAnsi="微软雅黑"/>
+                <w:sz w:val="20"/>
+                <w:szCs w:val="20"/>
+              </w:rPr>
+              <w:t>int</w:t>
+            </w:r>
+          </w:p>
+        </w:tc>
+        <w:tc>
+          <w:tcPr>
+            <w:tcW w:w="1057" w:type="dxa"/>
+          </w:tcPr>
+          <w:p>
+            <w:pPr>
+              <w:rPr>
+                <w:rFonts w:ascii="微软雅黑" w:eastAsia="微软雅黑" w:hAnsi="微软雅黑" w:hint="eastAsia"/>
+                <w:sz w:val="20"/>
+                <w:szCs w:val="20"/>
+              </w:rPr>
+            </w:pPr>
+            <w:r>
+              <w:rPr>
+                <w:rFonts w:ascii="微软雅黑" w:eastAsia="微软雅黑" w:hAnsi="微软雅黑" w:hint="eastAsia"/>
+                <w:sz w:val="20"/>
+                <w:szCs w:val="20"/>
+              </w:rPr>
+              <w:t>否</w:t>
+            </w:r>
+          </w:p>
+        </w:tc>
+        <w:tc>
+          <w:tcPr>
+            <w:tcW w:w="1325" w:type="dxa"/>
+          </w:tcPr>
+          <w:p>
+            <w:pPr>
+              <w:rPr>
+                <w:rFonts w:ascii="微软雅黑" w:eastAsia="微软雅黑" w:hAnsi="微软雅黑" w:hint="eastAsia"/>
+                <w:sz w:val="20"/>
+                <w:szCs w:val="20"/>
+              </w:rPr>
+            </w:pPr>
+            <w:r>
+              <w:rPr>
+                <w:rFonts w:ascii="微软雅黑" w:eastAsia="微软雅黑" w:hAnsi="微软雅黑" w:hint="eastAsia"/>
+                <w:sz w:val="20"/>
+                <w:szCs w:val="20"/>
+              </w:rPr>
+              <w:t>NOT NULL</w:t>
+            </w:r>
+          </w:p>
+        </w:tc>
+        <w:tc>
+          <w:tcPr>
+            <w:tcW w:w="2177" w:type="dxa"/>
+          </w:tcPr>
+          <w:p>
+            <w:pPr>
+              <w:rPr>
+                <w:rFonts w:ascii="微软雅黑" w:eastAsia="微软雅黑" w:hAnsi="微软雅黑" w:hint="eastAsia"/>
+                <w:sz w:val="20"/>
+                <w:szCs w:val="20"/>
+              </w:rPr>
+            </w:pPr>
+            <w:r>
+              <w:rPr>
+                <w:rFonts w:ascii="微软雅黑" w:eastAsia="微软雅黑" w:hAnsi="微软雅黑" w:hint="eastAsia"/>
+                <w:sz w:val="20"/>
+                <w:szCs w:val="20"/>
+              </w:rPr>
+              <w:t>状态，-1，锁定，0.未激活，1.正常</w:t>
+            </w:r>
+          </w:p>
+        </w:tc>
+      </w:tr>
+      <w:tr>
+        <w:tc>
+          <w:tcPr>
+            <w:tcW w:w="2471" w:type="dxa"/>
+          </w:tcPr>
+          <w:p>
+            <w:pPr>
+              <w:rPr>
+                <w:rFonts w:ascii="微软雅黑" w:eastAsia="微软雅黑" w:hAnsi="微软雅黑"/>
+                <w:sz w:val="20"/>
+                <w:szCs w:val="20"/>
+              </w:rPr>
+            </w:pPr>
+            <w:r>
+              <w:rPr>
+                <w:rFonts w:ascii="微软雅黑" w:eastAsia="微软雅黑" w:hAnsi="微软雅黑"/>
+                <w:sz w:val="20"/>
+                <w:szCs w:val="20"/>
+              </w:rPr>
+              <w:lastRenderedPageBreak/>
+              <w:t>RegIP</w:t>
+            </w:r>
+          </w:p>
+        </w:tc>
+        <w:tc>
+          <w:tcPr>
+            <w:tcW w:w="1492" w:type="dxa"/>
+          </w:tcPr>
+          <w:p>
+            <w:pPr>
+              <w:rPr>
+                <w:rFonts w:ascii="微软雅黑" w:eastAsia="微软雅黑" w:hAnsi="微软雅黑"/>
+                <w:sz w:val="20"/>
+                <w:szCs w:val="20"/>
+              </w:rPr>
+            </w:pPr>
+            <w:r>
+              <w:rPr>
+                <w:rFonts w:ascii="微软雅黑" w:eastAsia="微软雅黑" w:hAnsi="微软雅黑"/>
+                <w:sz w:val="20"/>
+                <w:szCs w:val="20"/>
+              </w:rPr>
+              <w:t>nvarchar(40)</w:t>
+            </w:r>
+          </w:p>
+        </w:tc>
+        <w:tc>
+          <w:tcPr>
+            <w:tcW w:w="1057" w:type="dxa"/>
+          </w:tcPr>
+          <w:p>
+            <w:pPr>
+              <w:rPr>
+                <w:rFonts w:ascii="微软雅黑" w:eastAsia="微软雅黑" w:hAnsi="微软雅黑" w:hint="eastAsia"/>
+                <w:sz w:val="20"/>
+                <w:szCs w:val="20"/>
+              </w:rPr>
+            </w:pPr>
+            <w:r>
+              <w:rPr>
+                <w:rFonts w:ascii="微软雅黑" w:eastAsia="微软雅黑" w:hAnsi="微软雅黑" w:hint="eastAsia"/>
+                <w:sz w:val="20"/>
+                <w:szCs w:val="20"/>
+              </w:rPr>
+              <w:t>否</w:t>
+            </w:r>
+          </w:p>
+        </w:tc>
+        <w:tc>
+          <w:tcPr>
+            <w:tcW w:w="1325" w:type="dxa"/>
+          </w:tcPr>
+          <w:p>
+            <w:pPr>
+              <w:rPr>
+                <w:rFonts w:ascii="微软雅黑" w:eastAsia="微软雅黑" w:hAnsi="微软雅黑" w:hint="eastAsia"/>
+                <w:sz w:val="20"/>
+                <w:szCs w:val="20"/>
+              </w:rPr>
+            </w:pPr>
+            <w:r>
+              <w:rPr>
+                <w:rFonts w:ascii="微软雅黑" w:eastAsia="微软雅黑" w:hAnsi="微软雅黑" w:hint="eastAsia"/>
+                <w:sz w:val="20"/>
+                <w:szCs w:val="20"/>
+              </w:rPr>
+              <w:t>NOT NULL</w:t>
+            </w:r>
+          </w:p>
+        </w:tc>
+        <w:tc>
+          <w:tcPr>
+            <w:tcW w:w="2177" w:type="dxa"/>
+          </w:tcPr>
+          <w:p>
+            <w:pPr>
+              <w:rPr>
+                <w:rFonts w:ascii="微软雅黑" w:eastAsia="微软雅黑" w:hAnsi="微软雅黑" w:hint="eastAsia"/>
+                <w:sz w:val="20"/>
+                <w:szCs w:val="20"/>
+              </w:rPr>
+            </w:pPr>
+            <w:r>
+              <w:rPr>
+                <w:rFonts w:ascii="微软雅黑" w:eastAsia="微软雅黑" w:hAnsi="微软雅黑" w:hint="eastAsia"/>
+                <w:sz w:val="20"/>
+                <w:szCs w:val="20"/>
+              </w:rPr>
+              <w:t>注册IP</w:t>
+            </w:r>
+          </w:p>
+        </w:tc>
+      </w:tr>
+      <w:tr>
+        <w:tc>
+          <w:tcPr>
+            <w:tcW w:w="2471" w:type="dxa"/>
+          </w:tcPr>
+          <w:p>
+            <w:pPr>
+              <w:rPr>
+                <w:rFonts w:ascii="微软雅黑" w:eastAsia="微软雅黑" w:hAnsi="微软雅黑"/>
+                <w:sz w:val="20"/>
+                <w:szCs w:val="20"/>
+              </w:rPr>
+            </w:pPr>
+            <w:r>
+              <w:rPr>
+                <w:rFonts w:ascii="微软雅黑" w:eastAsia="微软雅黑" w:hAnsi="微软雅黑"/>
+                <w:sz w:val="20"/>
+                <w:szCs w:val="20"/>
+              </w:rPr>
+              <w:t>RegDate</w:t>
+            </w:r>
+          </w:p>
+        </w:tc>
+        <w:tc>
+          <w:tcPr>
+            <w:tcW w:w="1492" w:type="dxa"/>
+          </w:tcPr>
+          <w:p>
+            <w:pPr>
+              <w:rPr>
+                <w:rFonts w:ascii="微软雅黑" w:eastAsia="微软雅黑" w:hAnsi="微软雅黑"/>
+                <w:sz w:val="20"/>
+                <w:szCs w:val="20"/>
+              </w:rPr>
+            </w:pPr>
+            <w:r>
+              <w:rPr>
+                <w:rFonts w:ascii="微软雅黑" w:eastAsia="微软雅黑" w:hAnsi="微软雅黑"/>
+                <w:sz w:val="20"/>
+                <w:szCs w:val="20"/>
+              </w:rPr>
+              <w:t>datetime</w:t>
+            </w:r>
+          </w:p>
+        </w:tc>
+        <w:tc>
+          <w:tcPr>
+            <w:tcW w:w="1057" w:type="dxa"/>
+          </w:tcPr>
+          <w:p>
+            <w:pPr>
+              <w:rPr>
+                <w:rFonts w:ascii="微软雅黑" w:eastAsia="微软雅黑" w:hAnsi="微软雅黑" w:hint="eastAsia"/>
+                <w:sz w:val="20"/>
+                <w:szCs w:val="20"/>
+              </w:rPr>
+            </w:pPr>
+            <w:r>
+              <w:rPr>
+                <w:rFonts w:ascii="微软雅黑" w:eastAsia="微软雅黑" w:hAnsi="微软雅黑" w:hint="eastAsia"/>
+                <w:sz w:val="20"/>
+                <w:szCs w:val="20"/>
+              </w:rPr>
+              <w:t>否</w:t>
+            </w:r>
+          </w:p>
+        </w:tc>
+        <w:tc>
+          <w:tcPr>
+            <w:tcW w:w="1325" w:type="dxa"/>
+          </w:tcPr>
+          <w:p>
+            <w:pPr>
+              <w:rPr>
+                <w:rFonts w:ascii="微软雅黑" w:eastAsia="微软雅黑" w:hAnsi="微软雅黑" w:hint="eastAsia"/>
+                <w:sz w:val="20"/>
+                <w:szCs w:val="20"/>
+              </w:rPr>
+            </w:pPr>
+            <w:r>
+              <w:rPr>
+                <w:rFonts w:ascii="微软雅黑" w:eastAsia="微软雅黑" w:hAnsi="微软雅黑" w:hint="eastAsia"/>
+                <w:sz w:val="20"/>
+                <w:szCs w:val="20"/>
+              </w:rPr>
+              <w:t>NOT NULL</w:t>
+            </w:r>
+          </w:p>
+        </w:tc>
+        <w:tc>
+          <w:tcPr>
+            <w:tcW w:w="2177" w:type="dxa"/>
+          </w:tcPr>
+          <w:p>
+            <w:pPr>
+              <w:rPr>
+                <w:rFonts w:ascii="微软雅黑" w:eastAsia="微软雅黑" w:hAnsi="微软雅黑" w:hint="eastAsia"/>
+                <w:sz w:val="20"/>
+                <w:szCs w:val="20"/>
+              </w:rPr>
+            </w:pPr>
+            <w:r>
+              <w:rPr>
+                <w:rFonts w:ascii="微软雅黑" w:eastAsia="微软雅黑" w:hAnsi="微软雅黑" w:hint="eastAsia"/>
+                <w:sz w:val="20"/>
+                <w:szCs w:val="20"/>
+              </w:rPr>
+              <w:t>注册时间</w:t>
+            </w:r>
+          </w:p>
+        </w:tc>
+      </w:tr>
+      <w:tr>
+        <w:tc>
+          <w:tcPr>
+            <w:tcW w:w="2471" w:type="dxa"/>
+          </w:tcPr>
+          <w:p>
+            <w:pPr>
+              <w:rPr>
+                <w:rFonts w:ascii="微软雅黑" w:eastAsia="微软雅黑" w:hAnsi="微软雅黑"/>
+                <w:sz w:val="20"/>
+                <w:szCs w:val="20"/>
+              </w:rPr>
+            </w:pPr>
+            <w:r>
+              <w:rPr>
+                <w:rFonts w:ascii="微软雅黑" w:eastAsia="微软雅黑" w:hAnsi="微软雅黑"/>
+                <w:sz w:val="20"/>
+                <w:szCs w:val="20"/>
+              </w:rPr>
+              <w:t>RechargeUseBeginTime</w:t>
+            </w:r>
+          </w:p>
+        </w:tc>
+        <w:tc>
+          <w:tcPr>
+            <w:tcW w:w="1492" w:type="dxa"/>
+          </w:tcPr>
+          <w:p>
+            <w:pPr>
+              <w:rPr>
+                <w:rFonts w:ascii="微软雅黑" w:eastAsia="微软雅黑" w:hAnsi="微软雅黑"/>
+                <w:sz w:val="20"/>
+                <w:szCs w:val="20"/>
+              </w:rPr>
+            </w:pPr>
+            <w:r>
+              <w:rPr>
+                <w:rFonts w:ascii="微软雅黑" w:eastAsia="微软雅黑" w:hAnsi="微软雅黑"/>
+                <w:sz w:val="20"/>
+                <w:szCs w:val="20"/>
+              </w:rPr>
+              <w:t>datetime</w:t>
+            </w:r>
+          </w:p>
+        </w:tc>
+        <w:tc>
+          <w:tcPr>
+            <w:tcW w:w="1057" w:type="dxa"/>
+          </w:tcPr>
+          <w:p>
+            <w:pPr>
+              <w:rPr>
+                <w:rFonts w:ascii="微软雅黑" w:eastAsia="微软雅黑" w:hAnsi="微软雅黑" w:hint="eastAsia"/>
+                <w:sz w:val="20"/>
+                <w:szCs w:val="20"/>
+              </w:rPr>
+            </w:pPr>
+            <w:r>
+              <w:rPr>
+                <w:rFonts w:ascii="微软雅黑" w:eastAsia="微软雅黑" w:hAnsi="微软雅黑" w:hint="eastAsia"/>
+                <w:sz w:val="20"/>
+                <w:szCs w:val="20"/>
+              </w:rPr>
+              <w:t>否</w:t>
+            </w:r>
+          </w:p>
+        </w:tc>
+        <w:tc>
+          <w:tcPr>
+            <w:tcW w:w="1325" w:type="dxa"/>
+          </w:tcPr>
+          <w:p>
+            <w:pPr>
+              <w:rPr>
+                <w:rFonts w:ascii="微软雅黑" w:eastAsia="微软雅黑" w:hAnsi="微软雅黑" w:hint="eastAsia"/>
+                <w:sz w:val="20"/>
+                <w:szCs w:val="20"/>
+              </w:rPr>
+            </w:pPr>
+            <w:r>
+              <w:rPr>
+                <w:rFonts w:ascii="微软雅黑" w:eastAsia="微软雅黑" w:hAnsi="微软雅黑" w:hint="eastAsia"/>
+                <w:sz w:val="20"/>
+                <w:szCs w:val="20"/>
+              </w:rPr>
+              <w:t>NOT NULL</w:t>
+            </w:r>
+          </w:p>
+        </w:tc>
+        <w:tc>
+          <w:tcPr>
+            <w:tcW w:w="2177" w:type="dxa"/>
+          </w:tcPr>
+          <w:p>
+            <w:pPr>
+              <w:rPr>
+                <w:rFonts w:ascii="微软雅黑" w:eastAsia="微软雅黑" w:hAnsi="微软雅黑" w:hint="eastAsia"/>
+                <w:sz w:val="20"/>
+                <w:szCs w:val="20"/>
+              </w:rPr>
+            </w:pPr>
+            <w:r>
+              <w:rPr>
+                <w:rFonts w:ascii="微软雅黑" w:eastAsia="微软雅黑" w:hAnsi="微软雅黑" w:hint="eastAsia"/>
+                <w:sz w:val="20"/>
+                <w:szCs w:val="20"/>
+              </w:rPr>
+              <w:t>充值使用开始时间</w:t>
+            </w:r>
+          </w:p>
+        </w:tc>
+      </w:tr>
+      <w:tr>
+        <w:tc>
+          <w:tcPr>
+            <w:tcW w:w="2471" w:type="dxa"/>
+          </w:tcPr>
+          <w:p>
+            <w:pPr>
+              <w:rPr>
+                <w:rFonts w:ascii="微软雅黑" w:eastAsia="微软雅黑" w:hAnsi="微软雅黑"/>
+                <w:sz w:val="20"/>
+                <w:szCs w:val="20"/>
+              </w:rPr>
+            </w:pPr>
+            <w:r>
+              <w:rPr>
+                <w:rFonts w:ascii="微软雅黑" w:eastAsia="微软雅黑" w:hAnsi="微软雅黑"/>
+                <w:sz w:val="20"/>
+                <w:szCs w:val="20"/>
+              </w:rPr>
+              <w:t>RechargeUseEndTime</w:t>
+            </w:r>
+          </w:p>
+        </w:tc>
+        <w:tc>
+          <w:tcPr>
+            <w:tcW w:w="1492" w:type="dxa"/>
+          </w:tcPr>
+          <w:p>
+            <w:pPr>
+              <w:rPr>
+                <w:rFonts w:ascii="微软雅黑" w:eastAsia="微软雅黑" w:hAnsi="微软雅黑"/>
+                <w:sz w:val="20"/>
+                <w:szCs w:val="20"/>
+              </w:rPr>
+            </w:pPr>
+            <w:r>
+              <w:rPr>
+                <w:rFonts w:ascii="微软雅黑" w:eastAsia="微软雅黑" w:hAnsi="微软雅黑"/>
+                <w:sz w:val="20"/>
+                <w:szCs w:val="20"/>
+              </w:rPr>
+              <w:t>datetime</w:t>
+            </w:r>
+          </w:p>
+        </w:tc>
+        <w:tc>
+          <w:tcPr>
+            <w:tcW w:w="1057" w:type="dxa"/>
+          </w:tcPr>
+          <w:p>
+            <w:pPr>
+              <w:rPr>
+                <w:rFonts w:ascii="微软雅黑" w:eastAsia="微软雅黑" w:hAnsi="微软雅黑" w:hint="eastAsia"/>
+                <w:sz w:val="20"/>
+                <w:szCs w:val="20"/>
+              </w:rPr>
+            </w:pPr>
+            <w:r>
+              <w:rPr>
+                <w:rFonts w:ascii="微软雅黑" w:eastAsia="微软雅黑" w:hAnsi="微软雅黑" w:hint="eastAsia"/>
+                <w:sz w:val="20"/>
+                <w:szCs w:val="20"/>
+              </w:rPr>
+              <w:t>否</w:t>
+            </w:r>
+          </w:p>
+        </w:tc>
+        <w:tc>
+          <w:tcPr>
+            <w:tcW w:w="1325" w:type="dxa"/>
+          </w:tcPr>
+          <w:p>
+            <w:pPr>
+              <w:rPr>
+                <w:rFonts w:ascii="微软雅黑" w:eastAsia="微软雅黑" w:hAnsi="微软雅黑" w:hint="eastAsia"/>
+                <w:sz w:val="20"/>
+                <w:szCs w:val="20"/>
+              </w:rPr>
+            </w:pPr>
+            <w:r>
+              <w:rPr>
+                <w:rFonts w:ascii="微软雅黑" w:eastAsia="微软雅黑" w:hAnsi="微软雅黑" w:hint="eastAsia"/>
+                <w:sz w:val="20"/>
+                <w:szCs w:val="20"/>
+              </w:rPr>
+              <w:t>NOT NULL</w:t>
+            </w:r>
+          </w:p>
+        </w:tc>
+        <w:tc>
+          <w:tcPr>
+            <w:tcW w:w="2177" w:type="dxa"/>
+          </w:tcPr>
+          <w:p>
+            <w:pPr>
+              <w:rPr>
+                <w:rFonts w:ascii="微软雅黑" w:eastAsia="微软雅黑" w:hAnsi="微软雅黑" w:hint="eastAsia"/>
+                <w:sz w:val="20"/>
+                <w:szCs w:val="20"/>
+              </w:rPr>
+            </w:pPr>
+            <w:r>
+              <w:rPr>
+                <w:rFonts w:ascii="微软雅黑" w:eastAsia="微软雅黑" w:hAnsi="微软雅黑" w:hint="eastAsia"/>
+                <w:sz w:val="20"/>
+                <w:szCs w:val="20"/>
+              </w:rPr>
+              <w:t>充值使用结束时间</w:t>
             </w:r>
           </w:p>
         </w:tc>

</xml_diff>